<commit_message>
added walkthrough of algorithm
</commit_message>
<xml_diff>
--- a/documentation/Final Project report .docx
+++ b/documentation/Final Project report .docx
@@ -327,27 +327,7 @@
           <w:sz w:val="24"/>
           <w:szCs w:val="24"/>
         </w:rPr>
-        <w:t xml:space="preserve">Knuth-Morris-Pratt (KMP) is a pattern matching algorithm used in a variety of settings. KMP will traverse input from a user (commonly in the form of a string) from left to right. The class of problems this algorithm solves in commonly referred to as the “Needle in the Haystack” problems </w:t>
-      </w:r>
-      <w:proofErr w:type="gramStart"/>
-      <w:r>
-        <w:rPr>
-          <w:rFonts w:eastAsia="Times New Roman" w:cs="Arial"/>
-          <w:iCs/>
-          <w:sz w:val="24"/>
-          <w:szCs w:val="24"/>
-        </w:rPr>
-        <w:t>due to the fact that</w:t>
-      </w:r>
-      <w:proofErr w:type="gramEnd"/>
-      <w:r>
-        <w:rPr>
-          <w:rFonts w:eastAsia="Times New Roman" w:cs="Arial"/>
-          <w:iCs/>
-          <w:sz w:val="24"/>
-          <w:szCs w:val="24"/>
-        </w:rPr>
-        <w:t xml:space="preserve"> it is common to be searching for a small pattern or string within a large dataset. Because this algorithm will find matching patterns in a string it is commonly used in DNA sequencing. This is only one of many applications that can utilize KMP since it can be applied to any type of data set that involves finding a pattern of characters.</w:t>
+        <w:t>Knuth-Morris-Pratt (KMP) is a pattern matching algorithm used in a variety of settings. KMP will traverse input from a user (commonly in the form of a string) from left to right. The class of problems this algorithm solves in commonly referred to as the “Needle in the Haystack” problems due to the fact that it is common to be searching for a small pattern or string within a large dataset. Because this algorithm will find matching patterns in a string it is commonly used in DNA sequencing. This is only one of many applications that can utilize KMP since it can be applied to any type of data set that involves finding a pattern of characters.</w:t>
       </w:r>
     </w:p>
     <w:p>
@@ -439,27 +419,7 @@
           <w:sz w:val="24"/>
           <w:szCs w:val="24"/>
         </w:rPr>
-        <w:t xml:space="preserve">Finding plagiarism by comparing documents. (The input string would be a part of another document and if that pattern exists in the document under </w:t>
-      </w:r>
-      <w:proofErr w:type="gramStart"/>
-      <w:r>
-        <w:rPr>
-          <w:rFonts w:eastAsia="Times New Roman" w:cs="Arial"/>
-          <w:i/>
-          <w:sz w:val="24"/>
-          <w:szCs w:val="24"/>
-        </w:rPr>
-        <w:t>review</w:t>
-      </w:r>
-      <w:proofErr w:type="gramEnd"/>
-      <w:r>
-        <w:rPr>
-          <w:rFonts w:eastAsia="Times New Roman" w:cs="Arial"/>
-          <w:i/>
-          <w:sz w:val="24"/>
-          <w:szCs w:val="24"/>
-        </w:rPr>
-        <w:t xml:space="preserve"> then plagiarism  would exist)</w:t>
+        <w:t>Finding plagiarism by comparing documents. (The input string would be a part of another document and if that pattern exists in the document under review then plagiarism  would exist)</w:t>
       </w:r>
     </w:p>
     <w:p>
@@ -618,27 +578,7 @@
           <w:sz w:val="24"/>
           <w:szCs w:val="24"/>
         </w:rPr>
-        <w:t>[1/</w:t>
-      </w:r>
-      <w:proofErr w:type="gramStart"/>
-      <w:r>
-        <w:rPr>
-          <w:rFonts w:eastAsia="Times New Roman" w:cs="Arial"/>
-          <w:i/>
-          <w:sz w:val="24"/>
-          <w:szCs w:val="24"/>
-        </w:rPr>
-        <w:t>2 page</w:t>
-      </w:r>
-      <w:proofErr w:type="gramEnd"/>
-      <w:r>
-        <w:rPr>
-          <w:rFonts w:eastAsia="Times New Roman" w:cs="Arial"/>
-          <w:i/>
-          <w:sz w:val="24"/>
-          <w:szCs w:val="24"/>
-        </w:rPr>
-        <w:t xml:space="preserve"> max]</w:t>
+        <w:t>[1/2 page max]</w:t>
       </w:r>
     </w:p>
     <w:p>
@@ -808,23 +748,7 @@
           <w:i/>
           <w:sz w:val="24"/>
         </w:rPr>
-        <w:t xml:space="preserve"> will likely be </w:t>
-      </w:r>
-      <w:proofErr w:type="gramStart"/>
-      <w:r>
-        <w:rPr>
-          <w:i/>
-          <w:sz w:val="24"/>
-        </w:rPr>
-        <w:t>sufficient, but</w:t>
-      </w:r>
-      <w:proofErr w:type="gramEnd"/>
-      <w:r>
-        <w:rPr>
-          <w:i/>
-          <w:sz w:val="24"/>
-        </w:rPr>
-        <w:t xml:space="preserve"> ask if you are unsure This is mostly to make sure </w:t>
+        <w:t xml:space="preserve"> will likely be sufficient, but ask if you are unsure This is mostly to make sure </w:t>
       </w:r>
       <w:r>
         <w:rPr>
@@ -858,6 +782,197 @@
     <w:p>
       <w:pPr>
         <w:rPr>
+          <w:iCs/>
+          <w:sz w:val="24"/>
+        </w:rPr>
+      </w:pPr>
+      <w:r>
+        <w:rPr>
+          <w:iCs/>
+          <w:sz w:val="24"/>
+        </w:rPr>
+        <w:t xml:space="preserve">The project is first built and ran in the browser (of any users choice). The user is able to enter a pattern that they are curious about  and once entered able to hit a submit button. This is where the bulk of the program begins. First data is collected through Reddit’s </w:t>
+      </w:r>
+      <w:proofErr w:type="spellStart"/>
+      <w:r>
+        <w:rPr>
+          <w:iCs/>
+          <w:sz w:val="24"/>
+        </w:rPr>
+        <w:t>api</w:t>
+      </w:r>
+      <w:proofErr w:type="spellEnd"/>
+      <w:r>
+        <w:rPr>
+          <w:iCs/>
+          <w:sz w:val="24"/>
+        </w:rPr>
+        <w:t>, through an HTTP request. The top 100 posts as well as the top comments within these posts are collected through the request, parsed from json into a text string and manipulated to be all lowercase to ensure proper pattern matching. Then the pattern the user entered as well as the text string from Reddit is sent into the KMP algorithm.</w:t>
+      </w:r>
+    </w:p>
+    <w:p>
+      <w:pPr>
+        <w:rPr>
+          <w:iCs/>
+          <w:sz w:val="24"/>
+        </w:rPr>
+      </w:pPr>
+      <w:r>
+        <w:rPr>
+          <w:iCs/>
+          <w:sz w:val="24"/>
+        </w:rPr>
+        <w:t>The KMP algorithm firs</w:t>
+      </w:r>
+      <w:r>
+        <w:rPr>
+          <w:iCs/>
+          <w:sz w:val="24"/>
+        </w:rPr>
+        <w:t xml:space="preserve">t calculates values for a longest proper prefix/suffix. What does this mean? Well </w:t>
+      </w:r>
+      <w:r>
+        <w:rPr>
+          <w:iCs/>
+          <w:sz w:val="24"/>
+        </w:rPr>
+        <w:t>to</w:t>
+      </w:r>
+      <w:r>
+        <w:rPr>
+          <w:iCs/>
+          <w:sz w:val="24"/>
+        </w:rPr>
+        <w:t xml:space="preserve"> </w:t>
+      </w:r>
+      <w:r>
+        <w:rPr>
+          <w:iCs/>
+          <w:sz w:val="24"/>
+        </w:rPr>
+        <w:t>decrease</w:t>
+      </w:r>
+      <w:r>
+        <w:rPr>
+          <w:iCs/>
+          <w:sz w:val="24"/>
+        </w:rPr>
+        <w:t xml:space="preserve"> time complexity from the naive approach we can look at the pattern that the user gave us, in this example say it was “</w:t>
+      </w:r>
+      <w:proofErr w:type="spellStart"/>
+      <w:r>
+        <w:rPr>
+          <w:iCs/>
+          <w:sz w:val="24"/>
+        </w:rPr>
+        <w:t>aapl</w:t>
+      </w:r>
+      <w:proofErr w:type="spellEnd"/>
+      <w:r>
+        <w:rPr>
+          <w:iCs/>
+          <w:sz w:val="24"/>
+        </w:rPr>
+        <w:t>”. We need to know all of the possible prefixes and suffixes to this pattern, so the proper prefixes would be “a”, “aa”, “</w:t>
+      </w:r>
+      <w:proofErr w:type="spellStart"/>
+      <w:r>
+        <w:rPr>
+          <w:iCs/>
+          <w:sz w:val="24"/>
+        </w:rPr>
+        <w:t>aap</w:t>
+      </w:r>
+      <w:proofErr w:type="spellEnd"/>
+      <w:r>
+        <w:rPr>
+          <w:iCs/>
+          <w:sz w:val="24"/>
+        </w:rPr>
+        <w:t>”, and “</w:t>
+      </w:r>
+      <w:proofErr w:type="spellStart"/>
+      <w:r>
+        <w:rPr>
+          <w:iCs/>
+          <w:sz w:val="24"/>
+        </w:rPr>
+        <w:t>aapl</w:t>
+      </w:r>
+      <w:proofErr w:type="spellEnd"/>
+      <w:r>
+        <w:rPr>
+          <w:iCs/>
+          <w:sz w:val="24"/>
+        </w:rPr>
+        <w:t>”. The proper suffixes are “l”, “pl”, “</w:t>
+      </w:r>
+      <w:proofErr w:type="spellStart"/>
+      <w:r>
+        <w:rPr>
+          <w:iCs/>
+          <w:sz w:val="24"/>
+        </w:rPr>
+        <w:t>apl</w:t>
+      </w:r>
+      <w:proofErr w:type="spellEnd"/>
+      <w:r>
+        <w:rPr>
+          <w:iCs/>
+          <w:sz w:val="24"/>
+        </w:rPr>
+        <w:t>”, and “</w:t>
+      </w:r>
+      <w:proofErr w:type="spellStart"/>
+      <w:r>
+        <w:rPr>
+          <w:iCs/>
+          <w:sz w:val="24"/>
+        </w:rPr>
+        <w:t>aapl</w:t>
+      </w:r>
+      <w:proofErr w:type="spellEnd"/>
+      <w:r>
+        <w:rPr>
+          <w:iCs/>
+          <w:sz w:val="24"/>
+        </w:rPr>
+        <w:t>”. We will store this information in an array of integers indicating where these prefixes start and end. This is helpful in the fact that now if we are looking at the string and matching a pattern and the pattern does match at the end, we do not have to revert all of the work an go back to the beginning, but instead can just backtrack to the next valid suffix in the input string and compare that will a valid prefix in our pattern.</w:t>
+      </w:r>
+    </w:p>
+    <w:p>
+      <w:pPr>
+        <w:rPr>
+          <w:iCs/>
+          <w:sz w:val="24"/>
+        </w:rPr>
+      </w:pPr>
+      <w:r>
+        <w:rPr>
+          <w:iCs/>
+          <w:sz w:val="24"/>
+        </w:rPr>
+        <w:t xml:space="preserve">The KMP algorithm then loops through in input text (in this case our text from Reddit), and if the current character in the text matches the current character in the pattern, then indices representing our locations in each string are incremented by 1. If our index in the input string is equal to the length of our pattern, this indicates our pattern was found in the input string so the count is incremented by 1 and our index is updated to the correct position in our prefix array. </w:t>
+      </w:r>
+      <w:r>
+        <w:rPr>
+          <w:iCs/>
+          <w:sz w:val="24"/>
+        </w:rPr>
+        <w:t xml:space="preserve">If we get to a point where we have passed the length of our pattern then our pattern was </w:t>
+      </w:r>
+      <w:r>
+        <w:rPr>
+          <w:iCs/>
+          <w:sz w:val="24"/>
+        </w:rPr>
+        <w:lastRenderedPageBreak/>
+        <w:t xml:space="preserve">not found at the current index in the input string and we increment our index in that string using again our prefix array to avoid backtracking completely. This is done for every character in the input string and when completed the number of occurrences of the pattern provided is returned and displayed to the user. </w:t>
+      </w:r>
+    </w:p>
+    <w:p>
+      <w:pPr>
+        <w:rPr>
           <w:i/>
           <w:color w:val="538135" w:themeColor="accent6" w:themeShade="BF"/>
           <w:sz w:val="24"/>
@@ -958,50 +1073,32 @@
           <w:color w:val="538135" w:themeColor="accent6" w:themeShade="BF"/>
           <w:sz w:val="24"/>
         </w:rPr>
-        <w:t xml:space="preserve">. </w:t>
-      </w:r>
-      <w:proofErr w:type="gramStart"/>
+        <w:t xml:space="preserve">. Any and all properties for a given algorithm, if applicable, are required. Assume you are speaking to someone who </w:t>
+      </w:r>
       <w:r>
         <w:rPr>
           <w:i/>
           <w:color w:val="538135" w:themeColor="accent6" w:themeShade="BF"/>
           <w:sz w:val="24"/>
         </w:rPr>
-        <w:t>Any and all</w:t>
-      </w:r>
-      <w:proofErr w:type="gramEnd"/>
+        <w:t xml:space="preserve">has </w:t>
+      </w:r>
       <w:r>
         <w:rPr>
           <w:i/>
           <w:color w:val="538135" w:themeColor="accent6" w:themeShade="BF"/>
           <w:sz w:val="24"/>
         </w:rPr>
-        <w:t xml:space="preserve"> properties for a given algorithm, if applicable, are required. Assume you are speaking to someone who </w:t>
-      </w:r>
-      <w:r>
+        <w:t>completed this course]</w:t>
+      </w:r>
+    </w:p>
+    <w:p>
+      <w:pPr>
         <w:rPr>
           <w:i/>
           <w:color w:val="538135" w:themeColor="accent6" w:themeShade="BF"/>
           <w:sz w:val="24"/>
         </w:rPr>
-        <w:t xml:space="preserve">has </w:t>
-      </w:r>
-      <w:r>
-        <w:rPr>
-          <w:i/>
-          <w:color w:val="538135" w:themeColor="accent6" w:themeShade="BF"/>
-          <w:sz w:val="24"/>
-        </w:rPr>
-        <w:t>completed this course]</w:t>
-      </w:r>
-    </w:p>
-    <w:p>
-      <w:pPr>
-        <w:rPr>
-          <w:i/>
-          <w:color w:val="538135" w:themeColor="accent6" w:themeShade="BF"/>
-          <w:sz w:val="24"/>
-        </w:rPr>
       </w:pPr>
     </w:p>
     <w:p>
@@ -1028,27 +1125,7 @@
           <w:sz w:val="24"/>
           <w:szCs w:val="24"/>
         </w:rPr>
-        <w:t xml:space="preserve">[Name and explain why the project </w:t>
-      </w:r>
-      <w:proofErr w:type="gramStart"/>
-      <w:r>
-        <w:rPr>
-          <w:rFonts w:eastAsia="Times New Roman" w:cs="Arial"/>
-          <w:i/>
-          <w:sz w:val="24"/>
-          <w:szCs w:val="24"/>
-        </w:rPr>
-        <w:t>has</w:t>
-      </w:r>
-      <w:proofErr w:type="gramEnd"/>
-      <w:r>
-        <w:rPr>
-          <w:rFonts w:eastAsia="Times New Roman" w:cs="Arial"/>
-          <w:i/>
-          <w:sz w:val="24"/>
-          <w:szCs w:val="24"/>
-        </w:rPr>
-        <w:t xml:space="preserve"> this big-O run time as the theoretical run time </w:t>
+        <w:t xml:space="preserve">[Name and explain why the project has this big-O run time as the theoretical run time </w:t>
       </w:r>
       <w:r>
         <w:rPr>
@@ -1067,6 +1144,45 @@
           <w:szCs w:val="24"/>
         </w:rPr>
         <w:t>]</w:t>
+      </w:r>
+    </w:p>
+    <w:p>
+      <w:pPr>
+        <w:rPr>
+          <w:rFonts w:eastAsia="Times New Roman" w:cs="Arial"/>
+          <w:iCs/>
+          <w:sz w:val="24"/>
+          <w:szCs w:val="24"/>
+        </w:rPr>
+      </w:pPr>
+      <w:r>
+        <w:rPr>
+          <w:rFonts w:eastAsia="Times New Roman" w:cs="Arial"/>
+          <w:iCs/>
+          <w:sz w:val="24"/>
+          <w:szCs w:val="24"/>
+        </w:rPr>
+        <w:t xml:space="preserve">Looking at the project as a whole, the run time is O(n^2). This is only due to the fact that there is a nested for loop in the data gathering from the </w:t>
+      </w:r>
+      <w:proofErr w:type="spellStart"/>
+      <w:r>
+        <w:rPr>
+          <w:rFonts w:eastAsia="Times New Roman" w:cs="Arial"/>
+          <w:iCs/>
+          <w:sz w:val="24"/>
+          <w:szCs w:val="24"/>
+        </w:rPr>
+        <w:t>api</w:t>
+      </w:r>
+      <w:proofErr w:type="spellEnd"/>
+      <w:r>
+        <w:rPr>
+          <w:rFonts w:eastAsia="Times New Roman" w:cs="Arial"/>
+          <w:iCs/>
+          <w:sz w:val="24"/>
+          <w:szCs w:val="24"/>
+        </w:rPr>
+        <w:t xml:space="preserve"> in order to get top comments for each post. Just the algorithm itself will have a run time of O(n). </w:t>
       </w:r>
     </w:p>
     <w:p>
@@ -1217,21 +1333,7 @@
         <w:rPr>
           <w:color w:val="538135" w:themeColor="accent6" w:themeShade="BF"/>
         </w:rPr>
-        <w:t>(</w:t>
-      </w:r>
-      <w:proofErr w:type="gramStart"/>
-      <w:r>
-        <w:rPr>
-          <w:color w:val="538135" w:themeColor="accent6" w:themeShade="BF"/>
-        </w:rPr>
-        <w:t>team</w:t>
-      </w:r>
-      <w:proofErr w:type="gramEnd"/>
-      <w:r>
-        <w:rPr>
-          <w:color w:val="538135" w:themeColor="accent6" w:themeShade="BF"/>
-        </w:rPr>
-        <w:t xml:space="preserve"> only)</w:t>
+        <w:t>(team only)</w:t>
       </w:r>
       <w:r>
         <w:rPr>
@@ -1306,21 +1408,7 @@
         <w:rPr>
           <w:color w:val="538135" w:themeColor="accent6" w:themeShade="BF"/>
         </w:rPr>
-        <w:t>(</w:t>
-      </w:r>
-      <w:proofErr w:type="gramStart"/>
-      <w:r>
-        <w:rPr>
-          <w:color w:val="538135" w:themeColor="accent6" w:themeShade="BF"/>
-        </w:rPr>
-        <w:t>team</w:t>
-      </w:r>
-      <w:proofErr w:type="gramEnd"/>
-      <w:r>
-        <w:rPr>
-          <w:color w:val="538135" w:themeColor="accent6" w:themeShade="BF"/>
-        </w:rPr>
-        <w:t xml:space="preserve"> only, you must have</w:t>
+        <w:t>(team only, you must have</w:t>
       </w:r>
       <w:r>
         <w:rPr>
@@ -1387,7 +1475,6 @@
                 <w:sz w:val="24"/>
                 <w:szCs w:val="24"/>
               </w:rPr>
-              <w:lastRenderedPageBreak/>
               <w:t>Test Case</w:t>
             </w:r>
           </w:p>
@@ -1790,6 +1877,7 @@
         <w:ind w:left="720"/>
       </w:pPr>
       <w:r>
+        <w:lastRenderedPageBreak/>
         <w:t>Input</w:t>
       </w:r>
     </w:p>

</xml_diff>